<commit_message>
Update BRD, roles overview, and appsettings
Updated BUSINESS REQUIREMENTS DOCUMENT and ROLES & PERMISSIONS OVERVIEW documents. Removed a comment from the Google ClientId section in appsettings.json for cleaner configuration.
</commit_message>
<xml_diff>
--- a/TICKETFLOW - ROLES & PERMISSIONS OVERVIEW.docx
+++ b/TICKETFLOW - ROLES & PERMISSIONS OVERVIEW.docx
@@ -671,7 +671,7 @@
           <w:szCs w:val="24"/>
         </w:rPr>
         <w:pict w14:anchorId="18969BCB">
-          <v:rect id="_x0000_i1049" style="width:0;height:1.5pt" o:hralign="center" o:hrstd="t" o:hr="t" fillcolor="#a0a0a0" stroked="f"/>
+          <v:rect id="_x0000_i1025" style="width:0;height:1.5pt" o:hralign="center" o:hrstd="t" o:hr="t" fillcolor="#a0a0a0" stroked="f"/>
         </w:pict>
       </w:r>
     </w:p>
@@ -1368,7 +1368,7 @@
           <w:szCs w:val="24"/>
         </w:rPr>
         <w:pict w14:anchorId="137547D4">
-          <v:rect id="_x0000_i1025" style="width:0;height:1.5pt" o:hralign="center" o:hrstd="t" o:hr="t" fillcolor="#a0a0a0" stroked="f"/>
+          <v:rect id="_x0000_i1026" style="width:0;height:1.5pt" o:hralign="center" o:hrstd="t" o:hr="t" fillcolor="#a0a0a0" stroked="f"/>
         </w:pict>
       </w:r>
     </w:p>
@@ -2385,7 +2385,7 @@
           <w:szCs w:val="24"/>
         </w:rPr>
         <w:pict w14:anchorId="15515D45">
-          <v:rect id="_x0000_i1026" style="width:0;height:1.5pt" o:hralign="center" o:hrstd="t" o:hr="t" fillcolor="#a0a0a0" stroked="f"/>
+          <v:rect id="_x0000_i1027" style="width:0;height:1.5pt" o:hralign="center" o:hrstd="t" o:hr="t" fillcolor="#a0a0a0" stroked="f"/>
         </w:pict>
       </w:r>
     </w:p>
@@ -3495,7 +3495,7 @@
           <w:szCs w:val="24"/>
         </w:rPr>
         <w:pict w14:anchorId="6D73DDF4">
-          <v:rect id="_x0000_i1027" style="width:0;height:1.5pt" o:hralign="center" o:hrstd="t" o:hr="t" fillcolor="#a0a0a0" stroked="f"/>
+          <v:rect id="_x0000_i1028" style="width:0;height:1.5pt" o:hralign="center" o:hrstd="t" o:hr="t" fillcolor="#a0a0a0" stroked="f"/>
         </w:pict>
       </w:r>
     </w:p>
@@ -4371,7 +4371,7 @@
           <w:szCs w:val="24"/>
         </w:rPr>
         <w:pict w14:anchorId="1116DB32">
-          <v:rect id="_x0000_i1028" style="width:0;height:1.5pt" o:hralign="center" o:hrstd="t" o:hr="t" fillcolor="#a0a0a0" stroked="f"/>
+          <v:rect id="_x0000_i1029" style="width:0;height:1.5pt" o:hralign="center" o:hrstd="t" o:hr="t" fillcolor="#a0a0a0" stroked="f"/>
         </w:pict>
       </w:r>
     </w:p>
@@ -4703,7 +4703,7 @@
           <w:szCs w:val="24"/>
         </w:rPr>
         <w:pict w14:anchorId="34E3C2E3">
-          <v:rect id="_x0000_i1029" style="width:0;height:1.5pt" o:hralign="center" o:hrstd="t" o:hr="t" fillcolor="#a0a0a0" stroked="f"/>
+          <v:rect id="_x0000_i1030" style="width:0;height:1.5pt" o:hralign="center" o:hrstd="t" o:hr="t" fillcolor="#a0a0a0" stroked="f"/>
         </w:pict>
       </w:r>
     </w:p>
@@ -5014,7 +5014,7 @@
           <w:szCs w:val="24"/>
         </w:rPr>
         <w:pict w14:anchorId="20B8615F">
-          <v:rect id="_x0000_i1030" style="width:0;height:1.5pt" o:hralign="center" o:hrstd="t" o:hr="t" fillcolor="#a0a0a0" stroked="f"/>
+          <v:rect id="_x0000_i1031" style="width:0;height:1.5pt" o:hralign="center" o:hrstd="t" o:hr="t" fillcolor="#a0a0a0" stroked="f"/>
         </w:pict>
       </w:r>
     </w:p>
@@ -7680,7 +7680,7 @@
           <w:szCs w:val="24"/>
         </w:rPr>
         <w:pict w14:anchorId="5C7C4A5C">
-          <v:rect id="_x0000_i1031" style="width:0;height:1.5pt" o:hralign="center" o:hrstd="t" o:hr="t" fillcolor="#a0a0a0" stroked="f"/>
+          <v:rect id="_x0000_i1032" style="width:0;height:1.5pt" o:hralign="center" o:hrstd="t" o:hr="t" fillcolor="#a0a0a0" stroked="f"/>
         </w:pict>
       </w:r>
     </w:p>
@@ -8673,7 +8673,7 @@
           <w:szCs w:val="24"/>
         </w:rPr>
         <w:pict w14:anchorId="273D84E3">
-          <v:rect id="_x0000_i1032" style="width:0;height:1.5pt" o:hralign="center" o:hrstd="t" o:hr="t" fillcolor="#a0a0a0" stroked="f"/>
+          <v:rect id="_x0000_i1033" style="width:0;height:1.5pt" o:hralign="center" o:hrstd="t" o:hr="t" fillcolor="#a0a0a0" stroked="f"/>
         </w:pict>
       </w:r>
     </w:p>
@@ -9511,7 +9511,7 @@
           <w:szCs w:val="24"/>
         </w:rPr>
         <w:pict w14:anchorId="7E1FCDA8">
-          <v:rect id="_x0000_i1033" style="width:0;height:1.5pt" o:hralign="center" o:hrstd="t" o:hr="t" fillcolor="#a0a0a0" stroked="f"/>
+          <v:rect id="_x0000_i1034" style="width:0;height:1.5pt" o:hralign="center" o:hrstd="t" o:hr="t" fillcolor="#a0a0a0" stroked="f"/>
         </w:pict>
       </w:r>
     </w:p>
@@ -10082,7 +10082,7 @@
         </w:rPr>
         <w:lastRenderedPageBreak/>
         <w:pict w14:anchorId="25219407">
-          <v:rect id="_x0000_i1034" style="width:0;height:1.5pt" o:hralign="center" o:hrstd="t" o:hr="t" fillcolor="#a0a0a0" stroked="f"/>
+          <v:rect id="_x0000_i1035" style="width:0;height:1.5pt" o:hralign="center" o:hrstd="t" o:hr="t" fillcolor="#a0a0a0" stroked="f"/>
         </w:pict>
       </w:r>
     </w:p>
@@ -10970,7 +10970,7 @@
           <w:szCs w:val="24"/>
         </w:rPr>
         <w:pict w14:anchorId="14389CE6">
-          <v:rect id="_x0000_i1035" style="width:0;height:1.5pt" o:hralign="center" o:hrstd="t" o:hr="t" fillcolor="#a0a0a0" stroked="f"/>
+          <v:rect id="_x0000_i1036" style="width:0;height:1.5pt" o:hralign="center" o:hrstd="t" o:hr="t" fillcolor="#a0a0a0" stroked="f"/>
         </w:pict>
       </w:r>
     </w:p>
@@ -11973,7 +11973,7 @@
           <w:szCs w:val="24"/>
         </w:rPr>
         <w:pict w14:anchorId="5AE7DA8D">
-          <v:rect id="_x0000_i1036" style="width:0;height:1.5pt" o:hralign="center" o:hrstd="t" o:hr="t" fillcolor="#a0a0a0" stroked="f"/>
+          <v:rect id="_x0000_i1037" style="width:0;height:1.5pt" o:hralign="center" o:hrstd="t" o:hr="t" fillcolor="#a0a0a0" stroked="f"/>
         </w:pict>
       </w:r>
     </w:p>
@@ -12197,7 +12197,137 @@
         <w:t xml:space="preserve"> Mỗi role có UI tối ưu riêng</w:t>
       </w:r>
     </w:p>
-    <w:p/>
+    <w:p>
+      <w:r>
+        <w:t>Sếp nhìn bức tranh toàn cảnh này để rõ nguồn gốc xuất xứ của từng ông nhé:</w:t>
+      </w:r>
+    </w:p>
+    <w:p>
+      <w:r>
+        <w:t>NHÓM 1: TỰ DO (Walk-in)</w:t>
+      </w:r>
+    </w:p>
+    <w:p>
+      <w:r>
+        <w:t>Được phép tự Đăng ký hoặc Đăng nhập Google.</w:t>
+      </w:r>
+    </w:p>
+    <w:p>
+      <w:r>
+        <w:t>Customer (Khách hàng):</w:t>
+      </w:r>
+    </w:p>
+    <w:p>
+      <w:r>
+        <w:t>Cách tạo: Vào trang chủ -&gt; Register / Google Login.</w:t>
+      </w:r>
+    </w:p>
+    <w:p>
+      <w:r>
+        <w:t>Mặc định: Mọi tài khoản mới tạo đều là Role này.</w:t>
+      </w:r>
+    </w:p>
+    <w:p>
+      <w:r>
+        <w:t>NHÓM 2: ĐỐI TÁC (Partnership)</w:t>
+      </w:r>
+    </w:p>
+    <w:p>
+      <w:r>
+        <w:t>Từ Customer nâng cấp lên.</w:t>
+      </w:r>
+    </w:p>
+    <w:p>
+      <w:r>
+        <w:t>Organizer (Ông chủ sự kiện):</w:t>
+      </w:r>
+    </w:p>
+    <w:p>
+      <w:r>
+        <w:t>Cách tạo: Đăng ký là Customer trước -&gt; Nộp hồ sơ KYC -&gt; Admin duyệt -&gt; Hệ thống đổi Role thành Organizer.</w:t>
+      </w:r>
+    </w:p>
+    <w:p>
+      <w:r>
+        <w:t>NHÓM 3: LÀM CÔNG ĂN LƯƠNG (Staff)</w:t>
+      </w:r>
+    </w:p>
+    <w:p>
+      <w:r>
+        <w:t>Do ông Organizer tuyển dụng và tạo tài khoản cấp cho.</w:t>
+      </w:r>
+    </w:p>
+    <w:p>
+      <w:r>
+        <w:t>Đây là điểm quan trọng: Ông Organizer không làm việc một mình. Ông ấy sẽ vào trang "Quản lý nhân viên" (Staff Management) để tạo tài khoản cho 3 nhóm lính dưới quyền:</w:t>
+      </w:r>
+    </w:p>
+    <w:p>
+      <w:r>
+        <w:t>EventManager (Quản lý sự kiện):</w:t>
+      </w:r>
+    </w:p>
+    <w:p>
+      <w:r>
+        <w:t>Nhiệm vụ: Được phép sửa nội dung sự kiện, đổi giờ diễn (thay mặt Organizer).</w:t>
+      </w:r>
+    </w:p>
+    <w:p>
+      <w:r>
+        <w:t>Cách tạo: Organizer vào Dashboard -&gt; Add Staff -&gt; Chọn role "Event Manager".</w:t>
+      </w:r>
+    </w:p>
+    <w:p>
+      <w:r>
+        <w:t>FinanceViewer (Kế toán):</w:t>
+      </w:r>
+    </w:p>
+    <w:p>
+      <w:r>
+        <w:t>Nhiệm vụ: Chỉ được xem báo cáo doanh thu, không được sửa sự kiện.</w:t>
+      </w:r>
+    </w:p>
+    <w:p>
+      <w:r>
+        <w:t>Cách tạo: Organizer vào Dashboard -&gt; Add Staff -&gt; Chọn role "Finance Viewer".</w:t>
+      </w:r>
+    </w:p>
+    <w:p>
+      <w:r>
+        <w:t>TicketInspector (Soát vé):</w:t>
+      </w:r>
+    </w:p>
+    <w:p>
+      <w:r>
+        <w:t>Nhiệm vụ: Chỉ được cầm app đi quét vé.</w:t>
+      </w:r>
+    </w:p>
+    <w:p>
+      <w:r>
+        <w:lastRenderedPageBreak/>
+        <w:t>Cách tạo: Organizer vào Dashboard -&gt; Add Staff -&gt; Chọn role "Ticket Inspector".</w:t>
+      </w:r>
+    </w:p>
+    <w:p>
+      <w:r>
+        <w:t>NHÓM 4: QUYỀN LỰC GỐC (System)</w:t>
+      </w:r>
+    </w:p>
+    <w:p>
+      <w:r>
+        <w:t>Sinh ra từ hư vô.</w:t>
+      </w:r>
+    </w:p>
+    <w:p>
+      <w:r>
+        <w:t>Admin (Chủ sàn TicketFlow):</w:t>
+      </w:r>
+    </w:p>
+    <w:p>
+      <w:r>
+        <w:t>Cách tạo: Sinh ra từ Data Seeding (Root Admin). Những Admin đời sau do Root Admin tạo trong trang quản trị.</w:t>
+      </w:r>
+    </w:p>
     <w:sectPr>
       <w:pgSz w:w="12240" w:h="15840"/>
       <w:pgMar w:top="1440" w:right="1440" w:bottom="1440" w:left="1440" w:header="720" w:footer="720" w:gutter="0"/>

</xml_diff>